<commit_message>
Documentation update to setup docs and changelog
</commit_message>
<xml_diff>
--- a/OpenPgpBatchJob/SETUP - Protect PgP SecretPassphrase.docx
+++ b/OpenPgpBatchJob/SETUP - Protect PgP SecretPassphrase.docx
@@ -40,7 +40,7 @@
             <mc:AlternateContent>
               <mc:Choice Requires="wps">
                 <w:drawing>
-                  <wp:anchor behindDoc="0" distT="0" distB="5080" distL="0" distR="0" simplePos="0" locked="0" layoutInCell="0" allowOverlap="1" relativeHeight="20" wp14:anchorId="4E5D528D">
+                  <wp:anchor behindDoc="0" distT="0" distB="5080" distL="0" distR="0" simplePos="0" locked="0" layoutInCell="0" allowOverlap="1" relativeHeight="18" wp14:anchorId="4E5D528D">
                     <wp:simplePos x="0" y="0"/>
                     <wp:positionH relativeFrom="margin">
                       <wp:align>right</wp:align>
@@ -99,15 +99,13 @@
                                 </w:pPr>
                                 <w:sdt>
                                   <w:sdtPr>
+                                    <w:dataBinding w:prefixMappings="xmlns:ns0='http://schemas.microsoft.com/office/2006/coverPageProps' " w:xpath="/ns0:CoverPageProperties[1]/ns0:PublishDate[1]" w:storeItemID="{55AF091B-3C7A-41E3-B477-F2FDAA23CFDA}"/>
+                                    <w:alias w:val="Year"/>
+                                    <w:id w:val="-785116381"/>
                                     <w:date w:fullDate="2023-05-25T00:00:00Z">
                                       <w:dateFormat w:val="yyyy"/>
                                       <w:lid w:val="en-US"/>
-                                      <w:storeMappedDataAs w:val="dateTime"/>
-                                      <w:calendar w:val="gregorian"/>
                                     </w:date>
-                                    <w:id w:val="-785116381"/>
-                                    <w:dataBinding w:prefixMappings="xmlns:ns0='http://schemas.microsoft.com/office/2006/coverPageProps' " w:xpath="/ns0:CoverPageProperties[1]/ns0:PublishDate[1]" w:storeItemID="{55AF091B-3C7A-41E3-B477-F2FDAA23CFDA}"/>
-                                    <w:alias w:val="Year"/>
                                   </w:sdtPr>
                                   <w:sdtContent>
                                     <w:r>
@@ -123,18 +121,10 @@
                                         <w:sz w:val="24"/>
                                         <w:szCs w:val="24"/>
                                       </w:rPr>
-                                      <w:t>2023</w:t>
+                                      <w:t>2025</w:t>
                                     </w:r>
-                                    <w:r/>
                                   </w:sdtContent>
                                 </w:sdt>
-                                <w:r>
-                                  <w:rPr>
-                                    <w:color w:themeColor="background1" w:val="FFFFFF"/>
-                                    <w:sz w:val="24"/>
-                                    <w:szCs w:val="24"/>
-                                  </w:rPr>
-                                </w:r>
                               </w:p>
                             </w:txbxContent>
                           </wps:txbx>
@@ -173,15 +163,13 @@
                           </w:pPr>
                           <w:sdt>
                             <w:sdtPr>
+                              <w:dataBinding w:prefixMappings="xmlns:ns0='http://schemas.microsoft.com/office/2006/coverPageProps' " w:xpath="/ns0:CoverPageProperties[1]/ns0:PublishDate[1]" w:storeItemID="{55AF091B-3C7A-41E3-B477-F2FDAA23CFDA}"/>
+                              <w:alias w:val="Year"/>
+                              <w:id w:val="-785116381"/>
                               <w:date w:fullDate="2023-05-25T00:00:00Z">
                                 <w:dateFormat w:val="yyyy"/>
                                 <w:lid w:val="en-US"/>
-                                <w:storeMappedDataAs w:val="dateTime"/>
-                                <w:calendar w:val="gregorian"/>
                               </w:date>
-                              <w:id w:val="-785116381"/>
-                              <w:dataBinding w:prefixMappings="xmlns:ns0='http://schemas.microsoft.com/office/2006/coverPageProps' " w:xpath="/ns0:CoverPageProperties[1]/ns0:PublishDate[1]" w:storeItemID="{55AF091B-3C7A-41E3-B477-F2FDAA23CFDA}"/>
-                              <w:alias w:val="Year"/>
                             </w:sdtPr>
                             <w:sdtContent>
                               <w:r>
@@ -197,18 +185,10 @@
                                   <w:sz w:val="24"/>
                                   <w:szCs w:val="24"/>
                                 </w:rPr>
-                                <w:t>2023</w:t>
+                                <w:t>2025</w:t>
                               </w:r>
-                              <w:r/>
                             </w:sdtContent>
                           </w:sdt>
-                          <w:r>
-                            <w:rPr>
-                              <w:color w:themeColor="background1" w:val="FFFFFF"/>
-                              <w:sz w:val="24"/>
-                              <w:szCs w:val="24"/>
-                            </w:rPr>
-                          </w:r>
                         </w:p>
                       </w:txbxContent>
                     </v:textbox>
@@ -220,7 +200,7 @@
             <mc:AlternateContent>
               <mc:Choice Requires="wps">
                 <w:drawing>
-                  <wp:anchor behindDoc="0" distT="0" distB="3810" distL="182880" distR="192405" simplePos="0" locked="0" layoutInCell="0" allowOverlap="1" relativeHeight="22" wp14:anchorId="41C856EA">
+                  <wp:anchor behindDoc="0" distT="0" distB="3810" distL="182880" distR="192405" simplePos="0" locked="0" layoutInCell="0" allowOverlap="1" relativeHeight="20" wp14:anchorId="41C856EA">
                     <wp:simplePos x="0" y="0"/>
                     <wp:positionH relativeFrom="page">
                       <wp:posOffset>1355725</wp:posOffset>
@@ -524,6 +504,9 @@
               </mc:Fallback>
             </mc:AlternateContent>
           </w:r>
+          <w:r>
+            <w:br w:type="page"/>
+          </w:r>
         </w:p>
         <w:p>
           <w:pPr>
@@ -532,9 +515,6 @@
             <w:jc w:val="both"/>
             <w:rPr/>
           </w:pPr>
-          <w:r>
-            <w:br w:type="page"/>
-          </w:r>
           <w:r>
             <w:rPr/>
             <w:t>Contents</w:t>
@@ -561,6 +541,7 @@
             <w:rPr>
               <w:webHidden/>
               <w:rStyle w:val="IndexLink"/>
+              <w:vanish w:val="false"/>
             </w:rPr>
             <w:instrText xml:space="preserve"> TOC \z \o "1-3" \u \h</w:instrText>
           </w:r>
@@ -568,6 +549,7 @@
             <w:rPr>
               <w:webHidden/>
               <w:rStyle w:val="IndexLink"/>
+              <w:vanish w:val="false"/>
             </w:rPr>
             <w:fldChar w:fldCharType="separate"/>
           </w:r>
@@ -576,6 +558,7 @@
               <w:rPr>
                 <w:webHidden/>
                 <w:rStyle w:val="IndexLink"/>
+                <w:vanish w:val="false"/>
               </w:rPr>
               <w:t>Introduction</w:t>
             </w:r>
@@ -632,6 +615,7 @@
               <w:rPr>
                 <w:webHidden/>
                 <w:rStyle w:val="IndexLink"/>
+                <w:vanish w:val="false"/>
                 <w:lang w:eastAsia="en-GB"/>
               </w:rPr>
               <w:t>Key Prerequisites to run GnuPG on your Development Machine/Server:</w:t>
@@ -692,6 +676,7 @@
                 <w:rStyle w:val="IndexLink"/>
                 <w:b/>
                 <w:bCs/>
+                <w:vanish w:val="false"/>
               </w:rPr>
               <w:t>1.</w:t>
             </w:r>
@@ -765,6 +750,7 @@
               <w:rPr>
                 <w:webHidden/>
                 <w:rStyle w:val="IndexLink"/>
+                <w:vanish w:val="false"/>
               </w:rPr>
               <w:t>2.</w:t>
             </w:r>
@@ -838,6 +824,7 @@
               <w:rPr>
                 <w:webHidden/>
                 <w:rStyle w:val="IndexLink"/>
+                <w:vanish w:val="false"/>
               </w:rPr>
               <w:t>3.</w:t>
             </w:r>
@@ -911,6 +898,7 @@
               <w:rPr>
                 <w:webHidden/>
                 <w:rStyle w:val="IndexLink"/>
+                <w:vanish w:val="false"/>
               </w:rPr>
               <w:t>4.</w:t>
             </w:r>
@@ -963,23 +951,26 @@
               <w:fldChar w:fldCharType="end"/>
             </w:r>
           </w:hyperlink>
-        </w:p>
-        <w:p>
-          <w:pPr>
-            <w:pStyle w:val="Normal"/>
-            <w:jc w:val="both"/>
-            <w:rPr/>
-          </w:pPr>
           <w:r>
-            <w:rPr/>
-          </w:r>
-          <w:r>
-            <w:rPr/>
+            <w:rPr>
+              <w:rStyle w:val="IndexLink"/>
+              <w:vanish w:val="false"/>
+            </w:rPr>
             <w:fldChar w:fldCharType="end"/>
           </w:r>
         </w:p>
       </w:sdtContent>
     </w:sdt>
+    <w:p>
+      <w:pPr>
+        <w:pStyle w:val="Normal"/>
+        <w:jc w:val="both"/>
+        <w:rPr/>
+      </w:pPr>
+      <w:r>
+        <w:rPr/>
+      </w:r>
+    </w:p>
     <w:p>
       <w:pPr>
         <w:pStyle w:val="Normal"/>
@@ -1233,6 +1224,7 @@
                 <w:numId w:val="10"/>
               </w:numPr>
               <w:shd w:val="clear" w:color="auto" w:fill="FFFFFF"/>
+              <w:suppressAutoHyphens w:val="true"/>
               <w:spacing w:lineRule="auto" w:line="240" w:beforeAutospacing="1" w:after="0"/>
               <w:jc w:val="both"/>
               <w:rPr>
@@ -1273,44 +1265,9 @@
                 <w:szCs w:val="22"/>
                 <w:lang w:val="en-SG" w:eastAsia="en-US" w:bidi="ar-SA"/>
               </w:rPr>
-              <w:t xml:space="preserve">. </w:t>
+              <w:t>.</w:t>
             </w:r>
             <w:bookmarkStart w:id="2" w:name="_Hlk135862424"/>
-            <w:r>
-              <w:rPr>
-                <w:rFonts w:eastAsia="Calibri" w:cs="" w:ascii="Calibri" w:hAnsi="Calibri"/>
-                <w:kern w:val="0"/>
-                <w:sz w:val="22"/>
-                <w:szCs w:val="22"/>
-                <w:highlight w:val="yellow"/>
-                <w:lang w:val="en-SG" w:eastAsia="en-GB" w:bidi="ar-SA"/>
-              </w:rPr>
-              <w:t>Note that Gpg4Win currently only distributes a 32-bit build, so on Windows you </w:t>
-            </w:r>
-            <w:r>
-              <w:rPr>
-                <w:rFonts w:eastAsia="Calibri" w:cs="" w:ascii="Calibri" w:hAnsi="Calibri"/>
-                <w:b/>
-                <w:bCs/>
-                <w:kern w:val="0"/>
-                <w:sz w:val="22"/>
-                <w:szCs w:val="22"/>
-                <w:highlight w:val="yellow"/>
-                <w:lang w:val="en-SG" w:eastAsia="en-GB" w:bidi="ar-SA"/>
-              </w:rPr>
-              <w:t>must</w:t>
-            </w:r>
-            <w:r>
-              <w:rPr>
-                <w:rFonts w:eastAsia="Calibri" w:cs="" w:ascii="Calibri" w:hAnsi="Calibri"/>
-                <w:kern w:val="0"/>
-                <w:sz w:val="22"/>
-                <w:szCs w:val="22"/>
-                <w:highlight w:val="yellow"/>
-                <w:lang w:val="en-SG" w:eastAsia="en-GB" w:bidi="ar-SA"/>
-              </w:rPr>
-              <w:t> set your C# app to run in 32-bit mode.</w:t>
-            </w:r>
             <w:bookmarkEnd w:id="2"/>
           </w:p>
           <w:p>
@@ -1322,6 +1279,7 @@
                 <w:numId w:val="10"/>
               </w:numPr>
               <w:shd w:val="clear" w:color="auto" w:fill="FFFFFF"/>
+              <w:suppressAutoHyphens w:val="true"/>
               <w:spacing w:lineRule="auto" w:line="240" w:before="0" w:after="0"/>
               <w:jc w:val="both"/>
               <w:rPr>
@@ -1374,6 +1332,36 @@
                 <w:numId w:val="10"/>
               </w:numPr>
               <w:shd w:val="clear" w:color="auto" w:fill="FFFFFF"/>
+              <w:suppressAutoHyphens w:val="true"/>
+              <w:spacing w:lineRule="auto" w:line="240" w:before="60" w:after="0"/>
+              <w:jc w:val="both"/>
+              <w:rPr>
+                <w:rFonts w:ascii="Segoe UI" w:hAnsi="Segoe UI" w:cs="Segoe UI"/>
+                <w:color w:val="24292F"/>
+              </w:rPr>
+            </w:pPr>
+            <w:r>
+              <w:rPr>
+                <w:rFonts w:eastAsia="Calibri" w:cs="Segoe UI" w:ascii="Segoe UI" w:hAnsi="Segoe UI"/>
+                <w:color w:val="24292F"/>
+                <w:kern w:val="0"/>
+                <w:sz w:val="22"/>
+                <w:szCs w:val="22"/>
+                <w:lang w:val="en-SG" w:eastAsia="en-US" w:bidi="ar-SA"/>
+              </w:rPr>
+              <w:t>On other Linux distros or other operating systems, install libgpgme using your favourite package manager, or compile it from source.</w:t>
+            </w:r>
+          </w:p>
+          <w:p>
+            <w:pPr>
+              <w:pStyle w:val="Normal"/>
+              <w:widowControl/>
+              <w:numPr>
+                <w:ilvl w:val="0"/>
+                <w:numId w:val="10"/>
+              </w:numPr>
+              <w:shd w:val="clear" w:color="auto" w:fill="FFFFFF"/>
+              <w:suppressAutoHyphens w:val="true"/>
               <w:spacing w:lineRule="auto" w:line="240" w:before="60" w:afterAutospacing="1"/>
               <w:jc w:val="both"/>
               <w:rPr>
@@ -1390,7 +1378,40 @@
                 <w:szCs w:val="22"/>
                 <w:lang w:val="en-SG" w:eastAsia="en-US" w:bidi="ar-SA"/>
               </w:rPr>
-              <w:t>On other Linux distros or other operating systems, install libgpgme using your favourite package manager, or compile it from source.</w:t>
+              <w:t xml:space="preserve">If you are building on a macOS system,the library can be installed with brew, e.g. </w:t>
+            </w:r>
+            <w:r>
+              <w:rPr>
+                <w:rFonts w:eastAsia="Calibri" w:cs="Segoe UI" w:ascii="Courier New" w:hAnsi="Courier New"/>
+                <w:color w:val="24292F"/>
+                <w:kern w:val="0"/>
+                <w:sz w:val="22"/>
+                <w:szCs w:val="22"/>
+                <w:lang w:val="en-SG" w:eastAsia="en-US" w:bidi="ar-SA"/>
+              </w:rPr>
+              <w:t>brew install gpgme</w:t>
+            </w:r>
+            <w:r>
+              <w:rPr>
+                <w:rFonts w:eastAsia="Calibri" w:cs="Segoe UI" w:ascii="Segoe UI" w:hAnsi="Segoe UI"/>
+                <w:color w:val="24292F"/>
+                <w:kern w:val="0"/>
+                <w:sz w:val="22"/>
+                <w:szCs w:val="22"/>
+                <w:lang w:val="en-SG" w:eastAsia="en-US" w:bidi="ar-SA"/>
+              </w:rPr>
+              <w:t xml:space="preserve">. As the library name might be different, you might need to set up a symbolic link. E.g. </w:t>
+            </w:r>
+            <w:r>
+              <w:rPr>
+                <w:rFonts w:eastAsia="Calibri" w:cs="Segoe UI" w:ascii="Courier New" w:hAnsi="Courier New"/>
+                <w:color w:val="24292F"/>
+                <w:kern w:val="0"/>
+                <w:sz w:val="22"/>
+                <w:szCs w:val="22"/>
+                <w:lang w:val="en-SG" w:eastAsia="en-US" w:bidi="ar-SA"/>
+              </w:rPr>
+              <w:t>sudo ln -sf libgpgme.dylib libgpgme.so.11</w:t>
             </w:r>
           </w:p>
         </w:tc>
@@ -1499,6 +1520,7 @@
                 <w:ilvl w:val="0"/>
                 <w:numId w:val="2"/>
               </w:numPr>
+              <w:suppressAutoHyphens w:val="true"/>
               <w:spacing w:lineRule="auto" w:line="240" w:before="240" w:after="0"/>
               <w:jc w:val="both"/>
               <w:rPr>
@@ -1508,8 +1530,8 @@
                 <w:color w:val="auto"/>
               </w:rPr>
             </w:pPr>
-            <w:bookmarkStart w:id="3" w:name="_Toc135994321"/>
-            <w:bookmarkStart w:id="4" w:name="_Toc130931929"/>
+            <w:bookmarkStart w:id="3" w:name="_Toc130931929"/>
+            <w:bookmarkStart w:id="4" w:name="_Toc135994321"/>
             <w:r>
               <w:rPr>
                 <w:kern w:val="0"/>
@@ -1524,6 +1546,7 @@
             <w:pPr>
               <w:pStyle w:val="Normal"/>
               <w:widowControl/>
+              <w:suppressAutoHyphens w:val="true"/>
               <w:spacing w:lineRule="auto" w:line="240" w:before="0" w:after="0"/>
               <w:jc w:val="both"/>
               <w:rPr>
@@ -1549,6 +1572,7 @@
             <w:pPr>
               <w:pStyle w:val="Normal"/>
               <w:widowControl/>
+              <w:suppressAutoHyphens w:val="true"/>
               <w:spacing w:lineRule="auto" w:line="240" w:before="0" w:after="0"/>
               <w:jc w:val="both"/>
               <w:rPr>
@@ -1573,6 +1597,7 @@
             <w:pPr>
               <w:pStyle w:val="Normal"/>
               <w:widowControl/>
+              <w:suppressAutoHyphens w:val="true"/>
               <w:spacing w:lineRule="auto" w:line="240" w:before="0" w:after="0"/>
               <w:jc w:val="both"/>
               <w:rPr>
@@ -1591,13 +1616,14 @@
                 <w:szCs w:val="22"/>
                 <w:lang w:val="en-SG" w:eastAsia="en-US" w:bidi="ar-SA"/>
               </w:rPr>
-              <w:t xml:space="preserve">The purpose of the passphrase is usually to encrypt the private key. This makes the key file by itself useless to an attacker. To use an encrypted key, the passphrase is also needed. In a way, they are two separate factors of authentication. </w:t>
+              <w:t>The purpose of the passphrase is usually to encrypt the private key. This makes the key file by itself useless to an attacker. To use an encrypted key, the passphrase is also needed. In a way, they are two separate factors of authentication.</w:t>
             </w:r>
           </w:p>
           <w:p>
             <w:pPr>
               <w:pStyle w:val="Normal"/>
               <w:widowControl/>
+              <w:suppressAutoHyphens w:val="true"/>
               <w:spacing w:lineRule="auto" w:line="240" w:before="0" w:after="0"/>
               <w:jc w:val="both"/>
               <w:rPr>
@@ -1622,6 +1648,7 @@
             <w:pPr>
               <w:pStyle w:val="Normal"/>
               <w:widowControl/>
+              <w:suppressAutoHyphens w:val="true"/>
               <w:spacing w:lineRule="auto" w:line="240" w:before="0" w:after="0"/>
               <w:jc w:val="both"/>
               <w:rPr>
@@ -1640,13 +1667,14 @@
                 <w:szCs w:val="22"/>
                 <w:lang w:val="en-SG" w:eastAsia="en-US" w:bidi="ar-SA"/>
               </w:rPr>
-              <w:t xml:space="preserve">In the case of GnuPG, the passphrase is required to perform OpenPGP operations involving an OpenPGP private key, eg. decryption and signing. More importantly, the passphrase is required for exporting the private keys from the GnuPG keystore on your server. </w:t>
+              <w:t>In the case of GnuPG, the passphrase is required to perform OpenPGP operations involving an OpenPGP private key, eg. decryption and signing. More importantly, the passphrase is required for exporting the private keys from the GnuPG keystore on your server.</w:t>
             </w:r>
           </w:p>
           <w:p>
             <w:pPr>
               <w:pStyle w:val="Normal"/>
               <w:widowControl/>
+              <w:suppressAutoHyphens w:val="true"/>
               <w:spacing w:lineRule="auto" w:line="240" w:before="0" w:after="0"/>
               <w:jc w:val="both"/>
               <w:rPr>
@@ -1671,6 +1699,7 @@
             <w:pPr>
               <w:pStyle w:val="Normal"/>
               <w:widowControl/>
+              <w:suppressAutoHyphens w:val="true"/>
               <w:spacing w:lineRule="auto" w:line="259" w:before="0" w:after="160"/>
               <w:jc w:val="both"/>
               <w:rPr>
@@ -1686,7 +1715,7 @@
                 <w:szCs w:val="22"/>
                 <w:lang w:val="en-SG" w:eastAsia="en-US" w:bidi="ar-SA"/>
               </w:rPr>
-              <w:t xml:space="preserve">Therefore, it is extremely important to protect the confidentiality of the passphrases of your OpenPGP private keys, lest a malicious insider who has access to your server can export your OpenPGP private keys and use them elsewhere without consent. Therefore, the Security Hardening and Security Coding Standards place emphasis on protecting the confidentiality of the passphrases. </w:t>
+              <w:t>Therefore, it is extremely important to protect the confidentiality of the passphrases of your OpenPGP private keys, lest a malicious insider who has access to your server can export your OpenPGP private keys and use them elsewhere without consent. Therefore, the Security Hardening and Security Coding Standards place emphasis on protecting the confidentiality of the passphrases.</w:t>
             </w:r>
           </w:p>
         </w:tc>
@@ -2408,6 +2437,7 @@
             <w:pPr>
               <w:pStyle w:val="Normal"/>
               <w:widowControl/>
+              <w:suppressAutoHyphens w:val="true"/>
               <w:spacing w:lineRule="auto" w:line="240" w:before="0" w:after="0"/>
               <w:jc w:val="both"/>
               <w:rPr>
@@ -2433,6 +2463,7 @@
             <w:pPr>
               <w:pStyle w:val="Normal"/>
               <w:widowControl/>
+              <w:suppressAutoHyphens w:val="true"/>
               <w:spacing w:lineRule="auto" w:line="240" w:before="0" w:after="0"/>
               <w:jc w:val="both"/>
               <w:rPr>
@@ -2469,6 +2500,7 @@
             <w:pPr>
               <w:pStyle w:val="Normal"/>
               <w:widowControl/>
+              <w:suppressAutoHyphens w:val="true"/>
               <w:spacing w:lineRule="auto" w:line="240" w:before="0" w:after="0"/>
               <w:jc w:val="both"/>
               <w:rPr>
@@ -2505,6 +2537,7 @@
             <w:pPr>
               <w:pStyle w:val="Normal"/>
               <w:widowControl/>
+              <w:suppressAutoHyphens w:val="true"/>
               <w:spacing w:lineRule="auto" w:line="240" w:before="0" w:after="0"/>
               <w:jc w:val="both"/>
               <w:rPr>
@@ -2541,6 +2574,7 @@
             <w:pPr>
               <w:pStyle w:val="Normal"/>
               <w:widowControl/>
+              <w:suppressAutoHyphens w:val="true"/>
               <w:spacing w:lineRule="auto" w:line="240" w:before="0" w:after="0"/>
               <w:jc w:val="both"/>
               <w:rPr>
@@ -2577,6 +2611,7 @@
             <w:pPr>
               <w:pStyle w:val="Normal"/>
               <w:widowControl/>
+              <w:suppressAutoHyphens w:val="true"/>
               <w:spacing w:lineRule="auto" w:line="240" w:before="0" w:after="0"/>
               <w:jc w:val="both"/>
               <w:rPr>
@@ -2625,6 +2660,7 @@
             <w:pPr>
               <w:pStyle w:val="Normal"/>
               <w:widowControl/>
+              <w:suppressAutoHyphens w:val="true"/>
               <w:spacing w:lineRule="auto" w:line="240" w:before="0" w:after="0"/>
               <w:jc w:val="both"/>
               <w:rPr>
@@ -2661,6 +2697,7 @@
             <w:pPr>
               <w:pStyle w:val="Normal"/>
               <w:widowControl/>
+              <w:suppressAutoHyphens w:val="true"/>
               <w:spacing w:lineRule="auto" w:line="240" w:before="0" w:after="0"/>
               <w:jc w:val="both"/>
               <w:rPr>
@@ -2697,6 +2734,7 @@
             <w:pPr>
               <w:pStyle w:val="Normal"/>
               <w:widowControl/>
+              <w:suppressAutoHyphens w:val="true"/>
               <w:spacing w:lineRule="auto" w:line="240" w:before="0" w:after="0"/>
               <w:jc w:val="both"/>
               <w:rPr>
@@ -2733,6 +2771,7 @@
             <w:pPr>
               <w:pStyle w:val="Normal"/>
               <w:widowControl/>
+              <w:suppressAutoHyphens w:val="true"/>
               <w:spacing w:lineRule="auto" w:line="240" w:before="0" w:after="0"/>
               <w:jc w:val="both"/>
               <w:rPr>
@@ -2770,6 +2809,7 @@
             <w:pPr>
               <w:pStyle w:val="Normal"/>
               <w:widowControl/>
+              <w:suppressAutoHyphens w:val="true"/>
               <w:spacing w:lineRule="auto" w:line="240" w:before="0" w:after="0"/>
               <w:jc w:val="both"/>
               <w:rPr>
@@ -2806,6 +2846,7 @@
             <w:pPr>
               <w:pStyle w:val="Normal"/>
               <w:widowControl/>
+              <w:suppressAutoHyphens w:val="true"/>
               <w:spacing w:lineRule="auto" w:line="240" w:before="0" w:after="0"/>
               <w:jc w:val="both"/>
               <w:rPr>
@@ -2842,6 +2883,7 @@
             <w:pPr>
               <w:pStyle w:val="Normal"/>
               <w:widowControl/>
+              <w:suppressAutoHyphens w:val="true"/>
               <w:spacing w:lineRule="auto" w:line="240" w:before="0" w:after="0"/>
               <w:jc w:val="both"/>
               <w:rPr>
@@ -2878,6 +2920,7 @@
             <w:pPr>
               <w:pStyle w:val="Normal"/>
               <w:widowControl/>
+              <w:suppressAutoHyphens w:val="true"/>
               <w:spacing w:lineRule="auto" w:line="240" w:before="0" w:after="0"/>
               <w:jc w:val="both"/>
               <w:rPr>
@@ -2914,6 +2957,7 @@
             <w:pPr>
               <w:pStyle w:val="Normal"/>
               <w:widowControl/>
+              <w:suppressAutoHyphens w:val="true"/>
               <w:spacing w:lineRule="auto" w:line="240" w:before="0" w:after="0"/>
               <w:jc w:val="both"/>
               <w:rPr>
@@ -2951,6 +2995,7 @@
               <w:pStyle w:val="Normal"/>
               <w:keepNext w:val="true"/>
               <w:widowControl/>
+              <w:suppressAutoHyphens w:val="true"/>
               <w:spacing w:lineRule="auto" w:line="240" w:before="0" w:after="0"/>
               <w:jc w:val="both"/>
               <w:rPr>
@@ -3600,6 +3645,7 @@
               <w:pStyle w:val="Normal"/>
               <w:pageBreakBefore/>
               <w:widowControl/>
+              <w:suppressAutoHyphens w:val="true"/>
               <w:spacing w:lineRule="auto" w:line="240" w:before="0" w:after="0"/>
               <w:jc w:val="both"/>
               <w:rPr>
@@ -3623,13 +3669,14 @@
                 <w:u w:val="single"/>
                 <w:lang w:val="en-SG" w:eastAsia="en-US" w:bidi="ar-SA"/>
               </w:rPr>
-              <w:t xml:space="preserve">Important – setup for hosting environments: </w:t>
+              <w:t>Important – setup for hosting environments:</w:t>
             </w:r>
           </w:p>
           <w:p>
             <w:pPr>
               <w:pStyle w:val="Normal"/>
               <w:widowControl/>
+              <w:suppressAutoHyphens w:val="true"/>
               <w:spacing w:lineRule="auto" w:line="240" w:before="0" w:after="0"/>
               <w:jc w:val="both"/>
               <w:rPr>
@@ -3682,6 +3729,7 @@
                 <w:numId w:val="5"/>
               </w:numPr>
               <w:shd w:val="clear" w:color="auto" w:fill="FFF2CC" w:themeFill="accent4" w:themeFillTint="33"/>
+              <w:suppressAutoHyphens w:val="true"/>
               <w:spacing w:lineRule="atLeast" w:line="360" w:before="0" w:after="47"/>
               <w:contextualSpacing/>
               <w:jc w:val="left"/>
@@ -3733,6 +3781,7 @@
               <w:pStyle w:val="NormalWeb"/>
               <w:widowControl/>
               <w:shd w:val="clear" w:color="auto" w:fill="FFF2CC" w:themeFill="accent4" w:themeFillTint="33"/>
+              <w:suppressAutoHyphens w:val="true"/>
               <w:spacing w:lineRule="atLeast" w:line="360" w:beforeAutospacing="0" w:before="0" w:afterAutospacing="0" w:after="0"/>
               <w:ind w:left="720" w:right="240"/>
               <w:jc w:val="left"/>
@@ -3788,6 +3837,7 @@
                 <w:numId w:val="5"/>
               </w:numPr>
               <w:shd w:val="clear" w:color="auto" w:fill="FFF2CC" w:themeFill="accent4" w:themeFillTint="33"/>
+              <w:suppressAutoHyphens w:val="true"/>
               <w:spacing w:lineRule="atLeast" w:line="360" w:before="0" w:after="47"/>
               <w:contextualSpacing/>
               <w:jc w:val="left"/>
@@ -3839,6 +3889,7 @@
               <w:pStyle w:val="NormalWeb"/>
               <w:widowControl/>
               <w:shd w:val="clear" w:color="auto" w:fill="FFF2CC" w:themeFill="accent4" w:themeFillTint="33"/>
+              <w:suppressAutoHyphens w:val="true"/>
               <w:spacing w:lineRule="atLeast" w:line="360" w:beforeAutospacing="0" w:before="0" w:afterAutospacing="0" w:after="0"/>
               <w:ind w:left="720" w:right="240"/>
               <w:jc w:val="left"/>
@@ -3871,6 +3922,7 @@
                 <w:numId w:val="5"/>
               </w:numPr>
               <w:shd w:val="clear" w:color="auto" w:fill="FFF2CC" w:themeFill="accent4" w:themeFillTint="33"/>
+              <w:suppressAutoHyphens w:val="true"/>
               <w:spacing w:lineRule="atLeast" w:line="360" w:before="0" w:after="47"/>
               <w:contextualSpacing/>
               <w:jc w:val="left"/>
@@ -3895,6 +3947,7 @@
               <w:pStyle w:val="NormalWeb"/>
               <w:widowControl/>
               <w:shd w:val="clear" w:color="auto" w:fill="FFF2CC" w:themeFill="accent4" w:themeFillTint="33"/>
+              <w:suppressAutoHyphens w:val="true"/>
               <w:spacing w:lineRule="atLeast" w:line="360" w:beforeAutospacing="0" w:before="0" w:afterAutospacing="0" w:after="0"/>
               <w:ind w:left="720" w:right="240"/>
               <w:jc w:val="left"/>
@@ -3950,6 +4003,7 @@
               <w:pStyle w:val="NormalWeb"/>
               <w:widowControl/>
               <w:shd w:val="clear" w:color="auto" w:fill="FFF2CC" w:themeFill="accent4" w:themeFillTint="33"/>
+              <w:suppressAutoHyphens w:val="true"/>
               <w:spacing w:lineRule="atLeast" w:line="360" w:beforeAutospacing="0" w:before="0" w:afterAutospacing="0" w:after="0"/>
               <w:ind w:left="720" w:right="240"/>
               <w:jc w:val="both"/>
@@ -3964,10 +4018,9 @@
             <w:r>
               <w:rPr>
                 <w:rFonts w:eastAsia="Calibri" w:cs="" w:cstheme="minorBidi" w:eastAsiaTheme="minorHAnsi" w:ascii="Calibri" w:hAnsi="Calibri"/>
-                <w:kern w:val="0"/>
-                <w:sz w:val="22"/>
-                <w:szCs w:val="22"/>
-                <w:lang w:val="en-SG" w:eastAsia="en-US" w:bidi="ar-SA"/>
+                <w:sz w:val="22"/>
+                <w:szCs w:val="22"/>
+                <w:lang w:eastAsia="en-US"/>
               </w:rPr>
             </w:r>
           </w:p>
@@ -4391,7 +4444,23 @@
       </w:r>
       <w:r>
         <w:rPr/>
-        <w:t xml:space="preserve">You can still change the values in the app.config after building the application by accessing the </w:t>
+        <w:t>You can still change the values in the app</w:t>
+      </w:r>
+      <w:r>
+        <w:rPr/>
+        <w:t>settings</w:t>
+      </w:r>
+      <w:r>
+        <w:rPr/>
+        <w:t>.</w:t>
+      </w:r>
+      <w:r>
+        <w:rPr/>
+        <w:t>json</w:t>
+      </w:r>
+      <w:r>
+        <w:rPr/>
+        <w:t xml:space="preserve"> after building the application by accessing the </w:t>
       </w:r>
       <w:r>
         <w:rPr>
@@ -4644,7 +4713,7 @@
           <w:rFonts w:eastAsia="Times New Roman" w:cs="Times New Roman" w:ascii="Times New Roman" w:hAnsi="Times New Roman"/>
           <w:lang w:eastAsia="en-GB"/>
         </w:rPr>
-        <w:t xml:space="preserve"> the appSettings variables in app.config file of the </w:t>
+        <w:t xml:space="preserve"> the appSettings variables in appsettings.json file of the </w:t>
       </w:r>
       <w:r>
         <w:rPr>
@@ -4752,10 +4821,18 @@
       <w:r>
         <w:rPr/>
         <w:drawing>
-          <wp:inline distT="0" distB="0" distL="0" distR="0">
-            <wp:extent cx="5283200" cy="1170940"/>
+          <wp:anchor behindDoc="0" distT="0" distB="0" distL="0" distR="0" simplePos="0" locked="0" layoutInCell="0" allowOverlap="1" relativeHeight="22">
+            <wp:simplePos x="0" y="0"/>
+            <wp:positionH relativeFrom="column">
+              <wp:align>center</wp:align>
+            </wp:positionH>
+            <wp:positionV relativeFrom="paragraph">
+              <wp:posOffset>635</wp:posOffset>
+            </wp:positionV>
+            <wp:extent cx="5045710" cy="678180"/>
             <wp:effectExtent l="0" t="0" r="0" b="0"/>
-            <wp:docPr id="11" name="Picture 5" descr="Text&#10;&#10;Description automatically generated"/>
+            <wp:wrapTopAndBottom/>
+            <wp:docPr id="11" name="Image1" descr=""/>
             <wp:cNvGraphicFramePr>
               <a:graphicFrameLocks xmlns:a="http://schemas.openxmlformats.org/drawingml/2006/main" noChangeAspect="1"/>
             </wp:cNvGraphicFramePr>
@@ -4763,7 +4840,7 @@
               <a:graphicData uri="http://schemas.openxmlformats.org/drawingml/2006/picture">
                 <pic:pic xmlns:pic="http://schemas.openxmlformats.org/drawingml/2006/picture">
                   <pic:nvPicPr>
-                    <pic:cNvPr id="11" name="Picture 5" descr="Text&#10;&#10;Description automatically generated"/>
+                    <pic:cNvPr id="11" name="Image1" descr=""/>
                     <pic:cNvPicPr>
                       <a:picLocks noChangeAspect="1" noChangeArrowheads="1"/>
                     </pic:cNvPicPr>
@@ -4777,7 +4854,7 @@
                   <pic:spPr bwMode="auto">
                     <a:xfrm>
                       <a:off x="0" y="0"/>
-                      <a:ext cx="5283200" cy="1170940"/>
+                      <a:ext cx="5045710" cy="678180"/>
                     </a:xfrm>
                     <a:prstGeom prst="rect">
                       <a:avLst/>
@@ -4787,7 +4864,7 @@
                 </pic:pic>
               </a:graphicData>
             </a:graphic>
-          </wp:inline>
+          </wp:anchor>
         </w:drawing>
       </w:r>
     </w:p>
@@ -4807,7 +4884,7 @@
       </w:r>
       <w:r>
         <w:rPr/>
-        <w:t xml:space="preserve">You can still change the values in the app.config after building the application by accessing the </w:t>
+        <w:t xml:space="preserve">You can still change the values in the appsettings.json after building the application by accessing the </w:t>
       </w:r>
       <w:r>
         <w:rPr>
@@ -5174,6 +5251,7 @@
               <w:pStyle w:val="Normal"/>
               <w:pageBreakBefore/>
               <w:widowControl/>
+              <w:suppressAutoHyphens w:val="true"/>
               <w:spacing w:lineRule="auto" w:line="240" w:before="0" w:after="0"/>
               <w:jc w:val="both"/>
               <w:rPr>
@@ -5204,6 +5282,7 @@
             <w:pPr>
               <w:pStyle w:val="Normal"/>
               <w:widowControl/>
+              <w:suppressAutoHyphens w:val="true"/>
               <w:spacing w:lineRule="auto" w:line="240" w:before="0" w:after="0"/>
               <w:jc w:val="both"/>
               <w:rPr>
@@ -5222,13 +5301,14 @@
                 <w:szCs w:val="22"/>
                 <w:lang w:val="en-SG" w:eastAsia="en-US" w:bidi="ar-SA"/>
               </w:rPr>
-              <w:t xml:space="preserve">The Windows Data Protection API (DPAPI) is focused on providing data protection for each windows user accounts. This means that the encryption and decryption operations must be done using the same windows account. </w:t>
+              <w:t>The Windows Data Protection API (DPAPI) is focused on providing data protection for each windows user accounts. This means that the encryption and decryption operations must be done using the same windows account.</w:t>
             </w:r>
           </w:p>
           <w:p>
             <w:pPr>
               <w:pStyle w:val="Normal"/>
               <w:widowControl/>
+              <w:suppressAutoHyphens w:val="true"/>
               <w:spacing w:lineRule="auto" w:line="240" w:before="0" w:after="0"/>
               <w:jc w:val="both"/>
               <w:rPr>
@@ -5252,21 +5332,12 @@
                 <w:t>https://learn.microsoft.com/en-us/previous-versions/ms995355(v=msdn.10)?redirectedfrom=MSDN</w:t>
               </w:r>
             </w:hyperlink>
-            <w:r>
-              <w:rPr>
-                <w:rFonts w:eastAsia="Calibri" w:cs=""/>
-                <w:kern w:val="0"/>
-                <w:sz w:val="22"/>
-                <w:szCs w:val="22"/>
-                <w:lang w:val="en-SG" w:eastAsia="en-US" w:bidi="ar-SA"/>
-              </w:rPr>
-              <w:t xml:space="preserve"> </w:t>
-            </w:r>
           </w:p>
           <w:p>
             <w:pPr>
               <w:pStyle w:val="Normal"/>
               <w:widowControl/>
+              <w:suppressAutoHyphens w:val="true"/>
               <w:spacing w:lineRule="auto" w:line="240" w:before="0" w:after="0"/>
               <w:jc w:val="both"/>
               <w:rPr>
@@ -5291,6 +5362,7 @@
             <w:pPr>
               <w:pStyle w:val="Normal"/>
               <w:widowControl/>
+              <w:suppressAutoHyphens w:val="true"/>
               <w:spacing w:lineRule="auto" w:line="240" w:before="0" w:after="0"/>
               <w:jc w:val="both"/>
               <w:rPr>
@@ -5424,6 +5496,7 @@
             <w:pPr>
               <w:pStyle w:val="Normal"/>
               <w:widowControl/>
+              <w:suppressAutoHyphens w:val="true"/>
               <w:spacing w:lineRule="auto" w:line="240" w:before="0" w:after="0"/>
               <w:jc w:val="both"/>
               <w:rPr>
@@ -5448,6 +5521,7 @@
             <w:pPr>
               <w:pStyle w:val="Normal"/>
               <w:widowControl/>
+              <w:suppressAutoHyphens w:val="true"/>
               <w:spacing w:lineRule="auto" w:line="240" w:before="0" w:after="0"/>
               <w:jc w:val="both"/>
               <w:rPr>
@@ -5473,6 +5547,7 @@
             <w:pPr>
               <w:pStyle w:val="Normal"/>
               <w:widowControl/>
+              <w:suppressAutoHyphens w:val="true"/>
               <w:spacing w:lineRule="auto" w:line="240" w:before="0" w:after="0"/>
               <w:jc w:val="both"/>
               <w:rPr>
@@ -5497,6 +5572,7 @@
             <w:pPr>
               <w:pStyle w:val="Normal"/>
               <w:widowControl/>
+              <w:suppressAutoHyphens w:val="true"/>
               <w:spacing w:lineRule="auto" w:line="240" w:before="0" w:after="0"/>
               <w:jc w:val="both"/>
               <w:rPr>
@@ -5544,6 +5620,7 @@
             <w:pPr>
               <w:pStyle w:val="Normal"/>
               <w:widowControl/>
+              <w:suppressAutoHyphens w:val="true"/>
               <w:spacing w:lineRule="auto" w:line="240" w:before="0" w:after="0"/>
               <w:jc w:val="both"/>
               <w:rPr>
@@ -5569,6 +5646,7 @@
               <w:pStyle w:val="Normal"/>
               <w:keepNext w:val="true"/>
               <w:widowControl/>
+              <w:suppressAutoHyphens w:val="true"/>
               <w:spacing w:lineRule="auto" w:line="240" w:before="0" w:after="0"/>
               <w:jc w:val="both"/>
               <w:rPr>
@@ -5580,13 +5658,7 @@
               </w:rPr>
             </w:pPr>
             <w:r>
-              <w:rPr>
-                <w:rFonts w:eastAsia="Calibri" w:cs=""/>
-                <w:kern w:val="0"/>
-                <w:sz w:val="22"/>
-                <w:szCs w:val="22"/>
-                <w:lang w:val="en-SG" w:eastAsia="en-US" w:bidi="ar-SA"/>
-              </w:rPr>
+              <w:rPr/>
               <w:drawing>
                 <wp:inline distT="0" distB="0" distL="0" distR="0">
                   <wp:extent cx="5731510" cy="3179445"/>
@@ -5631,6 +5703,7 @@
             <w:pPr>
               <w:pStyle w:val="Caption"/>
               <w:widowControl/>
+              <w:suppressAutoHyphens w:val="true"/>
               <w:spacing w:before="0" w:after="200"/>
               <w:jc w:val="both"/>
               <w:rPr>
@@ -5728,7 +5801,35 @@
           <w:rFonts w:eastAsia="Times New Roman" w:cs="Times New Roman" w:ascii="Times New Roman" w:hAnsi="Times New Roman"/>
           <w:lang w:eastAsia="en-GB"/>
         </w:rPr>
-        <w:t xml:space="preserve"> the appSettings variables in app.config file of the </w:t>
+        <w:t xml:space="preserve"> the appSettings variables in app</w:t>
+      </w:r>
+      <w:r>
+        <w:rPr>
+          <w:rFonts w:eastAsia="Times New Roman" w:cs="Times New Roman" w:ascii="Times New Roman" w:hAnsi="Times New Roman"/>
+          <w:lang w:eastAsia="en-GB"/>
+        </w:rPr>
+        <w:t>settings</w:t>
+      </w:r>
+      <w:r>
+        <w:rPr>
+          <w:rFonts w:eastAsia="Times New Roman" w:cs="Times New Roman" w:ascii="Times New Roman" w:hAnsi="Times New Roman"/>
+          <w:lang w:eastAsia="en-GB"/>
+        </w:rPr>
+        <w:t>.</w:t>
+      </w:r>
+      <w:r>
+        <w:rPr>
+          <w:rFonts w:eastAsia="Times New Roman" w:cs="Times New Roman" w:ascii="Times New Roman" w:hAnsi="Times New Roman"/>
+          <w:lang w:eastAsia="en-GB"/>
+        </w:rPr>
+        <w:t>json</w:t>
+      </w:r>
+      <w:r>
+        <w:rPr>
+          <w:rFonts w:eastAsia="Times New Roman" w:cs="Times New Roman" w:ascii="Times New Roman" w:hAnsi="Times New Roman"/>
+          <w:lang w:eastAsia="en-GB"/>
+        </w:rPr>
+        <w:t xml:space="preserve"> file of the </w:t>
       </w:r>
       <w:r>
         <w:rPr>
@@ -6213,7 +6314,23 @@
       </w:r>
       <w:r>
         <w:rPr/>
-        <w:t xml:space="preserve">You can still change the values in the app.config after building the application by accessing the </w:t>
+        <w:t>You can still change the values in the app</w:t>
+      </w:r>
+      <w:r>
+        <w:rPr/>
+        <w:t>settins</w:t>
+      </w:r>
+      <w:r>
+        <w:rPr/>
+        <w:t>.</w:t>
+      </w:r>
+      <w:r>
+        <w:rPr/>
+        <w:t>json</w:t>
+      </w:r>
+      <w:r>
+        <w:rPr/>
+        <w:t xml:space="preserve"> after building the application by accessing the </w:t>
       </w:r>
       <w:r>
         <w:rPr>
@@ -6437,7 +6554,7 @@
           <w:rFonts w:eastAsia="Times New Roman" w:cs="Times New Roman" w:ascii="Times New Roman" w:hAnsi="Times New Roman"/>
           <w:lang w:eastAsia="en-GB"/>
         </w:rPr>
-        <w:t xml:space="preserve"> the appSettings variables in app.config file of the </w:t>
+        <w:t xml:space="preserve"> the appSettings variables in appsettings.json file of the </w:t>
       </w:r>
       <w:r>
         <w:rPr>
@@ -6627,13 +6744,38 @@
         </w:rPr>
         <w:t>and your own Application (i.e. the one that implement gpgme-sharp).</w:t>
       </w:r>
-      <w:r>
-        <w:rPr/>
+    </w:p>
+    <w:p>
+      <w:pPr>
+        <w:pStyle w:val="ListParagraph"/>
+        <w:jc w:val="both"/>
+        <w:rPr>
+          <w:rFonts w:ascii="Cascadia Mono" w:hAnsi="Cascadia Mono" w:cs="Cascadia Mono"/>
+          <w:color w:val="000000"/>
+          <w:sz w:val="19"/>
+          <w:szCs w:val="19"/>
+        </w:rPr>
+      </w:pPr>
+      <w:r>
+        <w:rPr>
+          <w:rFonts w:cs="Cascadia Mono" w:ascii="Cascadia Mono" w:hAnsi="Cascadia Mono"/>
+          <w:color w:val="000000"/>
+          <w:sz w:val="19"/>
+          <w:szCs w:val="19"/>
+        </w:rPr>
         <w:drawing>
-          <wp:inline distT="0" distB="0" distL="0" distR="0">
-            <wp:extent cx="5731510" cy="1129030"/>
+          <wp:anchor behindDoc="0" distT="0" distB="0" distL="0" distR="0" simplePos="0" locked="0" layoutInCell="0" allowOverlap="1" relativeHeight="23">
+            <wp:simplePos x="0" y="0"/>
+            <wp:positionH relativeFrom="column">
+              <wp:align>center</wp:align>
+            </wp:positionH>
+            <wp:positionV relativeFrom="paragraph">
+              <wp:posOffset>635</wp:posOffset>
+            </wp:positionV>
+            <wp:extent cx="5274310" cy="805815"/>
             <wp:effectExtent l="0" t="0" r="0" b="0"/>
-            <wp:docPr id="16" name="Picture 15" descr="A screenshot of a computer&#10;&#10;Description automatically generated with medium confidence"/>
+            <wp:wrapSquare wrapText="largest"/>
+            <wp:docPr id="16" name="Image2" descr=""/>
             <wp:cNvGraphicFramePr>
               <a:graphicFrameLocks xmlns:a="http://schemas.openxmlformats.org/drawingml/2006/main" noChangeAspect="1"/>
             </wp:cNvGraphicFramePr>
@@ -6641,7 +6783,7 @@
               <a:graphicData uri="http://schemas.openxmlformats.org/drawingml/2006/picture">
                 <pic:pic xmlns:pic="http://schemas.openxmlformats.org/drawingml/2006/picture">
                   <pic:nvPicPr>
-                    <pic:cNvPr id="16" name="Picture 15" descr="A screenshot of a computer&#10;&#10;Description automatically generated with medium confidence"/>
+                    <pic:cNvPr id="16" name="Image2" descr=""/>
                     <pic:cNvPicPr>
                       <a:picLocks noChangeAspect="1" noChangeArrowheads="1"/>
                     </pic:cNvPicPr>
@@ -6655,7 +6797,7 @@
                   <pic:spPr bwMode="auto">
                     <a:xfrm>
                       <a:off x="0" y="0"/>
-                      <a:ext cx="5731510" cy="1129030"/>
+                      <a:ext cx="5274310" cy="805815"/>
                     </a:xfrm>
                     <a:prstGeom prst="rect">
                       <a:avLst/>
@@ -6665,7 +6807,7 @@
                 </pic:pic>
               </a:graphicData>
             </a:graphic>
-          </wp:inline>
+          </wp:anchor>
         </w:drawing>
       </w:r>
     </w:p>
@@ -6685,7 +6827,7 @@
       </w:r>
       <w:r>
         <w:rPr/>
-        <w:t xml:space="preserve">You can still change the values in the app.config after building the application by accessing the </w:t>
+        <w:t xml:space="preserve">You can still change the values in the appsettings.json after building the application by accessing the </w:t>
       </w:r>
       <w:r>
         <w:rPr>
@@ -7061,6 +7203,7 @@
               <w:pStyle w:val="Normal"/>
               <w:pageBreakBefore/>
               <w:widowControl/>
+              <w:suppressAutoHyphens w:val="true"/>
               <w:spacing w:lineRule="auto" w:line="240" w:before="0" w:after="0"/>
               <w:jc w:val="both"/>
               <w:rPr>
@@ -7091,6 +7234,7 @@
             <w:pPr>
               <w:pStyle w:val="Normal"/>
               <w:widowControl/>
+              <w:suppressAutoHyphens w:val="true"/>
               <w:spacing w:lineRule="auto" w:line="240" w:before="0" w:after="0"/>
               <w:jc w:val="both"/>
               <w:rPr>
@@ -7116,6 +7260,7 @@
             <w:pPr>
               <w:pStyle w:val="Normal"/>
               <w:widowControl/>
+              <w:suppressAutoHyphens w:val="true"/>
               <w:spacing w:lineRule="auto" w:line="240" w:before="0" w:after="0"/>
               <w:jc w:val="both"/>
               <w:rPr>
@@ -7140,6 +7285,7 @@
             <w:pPr>
               <w:pStyle w:val="Normal"/>
               <w:widowControl/>
+              <w:suppressAutoHyphens w:val="true"/>
               <w:spacing w:lineRule="auto" w:line="240" w:before="0" w:after="0"/>
               <w:jc w:val="both"/>
               <w:rPr>
@@ -7158,13 +7304,14 @@
                 <w:szCs w:val="22"/>
                 <w:lang w:val="en-SG" w:eastAsia="en-US" w:bidi="ar-SA"/>
               </w:rPr>
-              <w:t xml:space="preserve">Fortunately, ASP.NET Core Data Protection provides developers with multiple ways to encrypt the keys at rest. </w:t>
+              <w:t>Fortunately, ASP.NET Core Data Protection provides developers with multiple ways to encrypt the keys at rest.</w:t>
             </w:r>
           </w:p>
           <w:p>
             <w:pPr>
               <w:pStyle w:val="Normal"/>
               <w:widowControl/>
+              <w:suppressAutoHyphens w:val="true"/>
               <w:spacing w:lineRule="auto" w:line="240" w:before="0" w:after="0"/>
               <w:jc w:val="both"/>
               <w:rPr>
@@ -7189,6 +7336,7 @@
             <w:pPr>
               <w:pStyle w:val="Normal"/>
               <w:widowControl/>
+              <w:suppressAutoHyphens w:val="true"/>
               <w:spacing w:lineRule="auto" w:line="240" w:before="0" w:after="0"/>
               <w:jc w:val="both"/>
               <w:rPr>
@@ -7273,13 +7421,14 @@
                 <w:szCs w:val="22"/>
                 <w:lang w:val="en-SG" w:eastAsia="en-US" w:bidi="ar-SA"/>
               </w:rPr>
-              <w:t xml:space="preserve"> for this purpose. </w:t>
+              <w:t xml:space="preserve"> for this purpose.</w:t>
             </w:r>
           </w:p>
           <w:p>
             <w:pPr>
               <w:pStyle w:val="Normal"/>
               <w:widowControl/>
+              <w:suppressAutoHyphens w:val="true"/>
               <w:spacing w:lineRule="auto" w:line="240" w:before="0" w:after="0"/>
               <w:jc w:val="both"/>
               <w:rPr>
@@ -7304,6 +7453,7 @@
             <w:pPr>
               <w:pStyle w:val="Normal"/>
               <w:widowControl/>
+              <w:suppressAutoHyphens w:val="true"/>
               <w:spacing w:lineRule="auto" w:line="240" w:before="0" w:after="0"/>
               <w:jc w:val="both"/>
               <w:rPr>
@@ -7473,6 +7623,7 @@
             <w:pPr>
               <w:pStyle w:val="Normal"/>
               <w:widowControl/>
+              <w:suppressAutoHyphens w:val="true"/>
               <w:spacing w:lineRule="auto" w:line="240" w:before="0" w:after="0"/>
               <w:jc w:val="both"/>
               <w:rPr>
@@ -7497,6 +7648,7 @@
             <w:pPr>
               <w:pStyle w:val="Normal"/>
               <w:widowControl/>
+              <w:suppressAutoHyphens w:val="true"/>
               <w:spacing w:lineRule="auto" w:line="240" w:before="0" w:after="0"/>
               <w:jc w:val="both"/>
               <w:rPr>
@@ -7515,13 +7667,14 @@
                 <w:szCs w:val="22"/>
                 <w:lang w:val="en-SG" w:eastAsia="en-US" w:bidi="ar-SA"/>
               </w:rPr>
-              <w:t xml:space="preserve">The encrypted passphrase can only be decrypted on the same server where it was originally encrypted. </w:t>
+              <w:t>The encrypted passphrase can only be decrypted on the same server where it was originally encrypted.</w:t>
             </w:r>
           </w:p>
           <w:p>
             <w:pPr>
               <w:pStyle w:val="Normal"/>
               <w:widowControl/>
+              <w:suppressAutoHyphens w:val="true"/>
               <w:spacing w:lineRule="auto" w:line="240" w:before="0" w:after="0"/>
               <w:jc w:val="both"/>
               <w:rPr>
@@ -7546,6 +7699,7 @@
             <w:pPr>
               <w:pStyle w:val="Normal"/>
               <w:widowControl/>
+              <w:suppressAutoHyphens w:val="true"/>
               <w:spacing w:lineRule="auto" w:line="240" w:before="0" w:after="0"/>
               <w:jc w:val="both"/>
               <w:rPr>
@@ -7593,6 +7747,7 @@
             <w:pPr>
               <w:pStyle w:val="Normal"/>
               <w:widowControl/>
+              <w:suppressAutoHyphens w:val="true"/>
               <w:spacing w:lineRule="auto" w:line="240" w:before="0" w:after="0"/>
               <w:jc w:val="both"/>
               <w:rPr>
@@ -7618,6 +7773,7 @@
               <w:pStyle w:val="Normal"/>
               <w:keepNext w:val="true"/>
               <w:widowControl/>
+              <w:suppressAutoHyphens w:val="true"/>
               <w:spacing w:lineRule="auto" w:line="240" w:before="0" w:after="0"/>
               <w:jc w:val="both"/>
               <w:rPr>
@@ -7629,13 +7785,7 @@
               </w:rPr>
             </w:pPr>
             <w:r>
-              <w:rPr>
-                <w:rFonts w:eastAsia="Calibri" w:cs=""/>
-                <w:kern w:val="0"/>
-                <w:sz w:val="22"/>
-                <w:szCs w:val="22"/>
-                <w:lang w:val="en-SG" w:eastAsia="en-US" w:bidi="ar-SA"/>
-              </w:rPr>
+              <w:rPr/>
               <w:drawing>
                 <wp:inline distT="0" distB="0" distL="0" distR="0">
                   <wp:extent cx="5731510" cy="2964180"/>
@@ -7680,6 +7830,7 @@
             <w:pPr>
               <w:pStyle w:val="Caption"/>
               <w:widowControl/>
+              <w:suppressAutoHyphens w:val="true"/>
               <w:spacing w:before="0" w:after="200"/>
               <w:jc w:val="both"/>
               <w:rPr>
@@ -7749,6 +7900,7 @@
             <w:pPr>
               <w:pStyle w:val="Normal"/>
               <w:widowControl/>
+              <w:suppressAutoHyphens w:val="true"/>
               <w:spacing w:lineRule="auto" w:line="240" w:before="0" w:after="0"/>
               <w:jc w:val="both"/>
               <w:rPr>
@@ -7811,13 +7963,14 @@
                 <w:szCs w:val="22"/>
                 <w:lang w:val="en-SG" w:eastAsia="en-US" w:bidi="ar-SA"/>
               </w:rPr>
-              <w:t xml:space="preserve">Console Program to encrypt your secretPassPhrase again. The console program will auto regenerate and re-import a replacement one as it performs your encryption operation. </w:t>
+              <w:t>Console Program to encrypt your secretPassPhrase again. The console program will auto regenerate and re-import a replacement one as it performs your encryption operation.</w:t>
             </w:r>
           </w:p>
           <w:p>
             <w:pPr>
               <w:pStyle w:val="Normal"/>
               <w:widowControl/>
+              <w:suppressAutoHyphens w:val="true"/>
               <w:spacing w:lineRule="auto" w:line="240" w:before="0" w:after="0"/>
               <w:jc w:val="both"/>
               <w:rPr>
@@ -7842,6 +7995,7 @@
             <w:pPr>
               <w:pStyle w:val="Normal"/>
               <w:widowControl/>
+              <w:suppressAutoHyphens w:val="true"/>
               <w:spacing w:lineRule="auto" w:line="240" w:before="0" w:after="0"/>
               <w:jc w:val="both"/>
               <w:rPr>
@@ -7882,13 +8036,14 @@
                 <w:szCs w:val="22"/>
                 <w:lang w:val="en-SG" w:eastAsia="en-US" w:bidi="ar-SA"/>
               </w:rPr>
-              <w:t xml:space="preserve">will not be able to decrypt the previously encrypted Secret Passphrases anymore. Thereafter, please configure the newly encrypted passphrase for your own Application that is running on that server. </w:t>
+              <w:t>will not be able to decrypt the previously encrypted Secret Passphrases anymore. Thereafter, please configure the newly encrypted passphrase for your own Application that is running on that server.</w:t>
             </w:r>
           </w:p>
           <w:p>
             <w:pPr>
               <w:pStyle w:val="Normal"/>
               <w:widowControl/>
+              <w:suppressAutoHyphens w:val="true"/>
               <w:spacing w:lineRule="auto" w:line="240" w:before="0" w:after="0"/>
               <w:jc w:val="both"/>
               <w:rPr>
@@ -7941,7 +8096,35 @@
           <w:rFonts w:eastAsia="Times New Roman" w:cs="Times New Roman" w:ascii="Times New Roman" w:hAnsi="Times New Roman"/>
           <w:lang w:eastAsia="en-GB"/>
         </w:rPr>
-        <w:t xml:space="preserve"> the appSettings variables in app.config file of the </w:t>
+        <w:t xml:space="preserve"> the appSettings variables in app</w:t>
+      </w:r>
+      <w:r>
+        <w:rPr>
+          <w:rFonts w:eastAsia="Times New Roman" w:cs="Times New Roman" w:ascii="Times New Roman" w:hAnsi="Times New Roman"/>
+          <w:lang w:eastAsia="en-GB"/>
+        </w:rPr>
+        <w:t>settings</w:t>
+      </w:r>
+      <w:r>
+        <w:rPr>
+          <w:rFonts w:eastAsia="Times New Roman" w:cs="Times New Roman" w:ascii="Times New Roman" w:hAnsi="Times New Roman"/>
+          <w:lang w:eastAsia="en-GB"/>
+        </w:rPr>
+        <w:t>.</w:t>
+      </w:r>
+      <w:r>
+        <w:rPr>
+          <w:rFonts w:eastAsia="Times New Roman" w:cs="Times New Roman" w:ascii="Times New Roman" w:hAnsi="Times New Roman"/>
+          <w:lang w:eastAsia="en-GB"/>
+        </w:rPr>
+        <w:t>json</w:t>
+      </w:r>
+      <w:r>
+        <w:rPr>
+          <w:rFonts w:eastAsia="Times New Roman" w:cs="Times New Roman" w:ascii="Times New Roman" w:hAnsi="Times New Roman"/>
+          <w:lang w:eastAsia="en-GB"/>
+        </w:rPr>
+        <w:t xml:space="preserve"> file of the </w:t>
       </w:r>
       <w:r>
         <w:rPr>
@@ -8485,7 +8668,15 @@
       </w:r>
       <w:r>
         <w:rPr/>
-        <w:t xml:space="preserve">You can still change the values in the app.config after building the application by accessing the </w:t>
+        <w:t>You can still change the values in the appsettings.</w:t>
+      </w:r>
+      <w:r>
+        <w:rPr/>
+        <w:t>json</w:t>
+      </w:r>
+      <w:r>
+        <w:rPr/>
+        <w:t xml:space="preserve"> after building the application by accessing the </w:t>
       </w:r>
       <w:r>
         <w:rPr>
@@ -8826,7 +9017,9 @@
       </w:rPr>
     </w:pPr>
     <w:r>
-      <w:rPr/>
+      <w:rPr>
+        <w:lang w:val="en-US"/>
+      </w:rPr>
     </w:r>
   </w:p>
   <w:p>
@@ -10670,6 +10863,7 @@
     <w:rsid w:val="00af0505"/>
     <w:pPr>
       <w:widowControl/>
+      <w:suppressAutoHyphens w:val="true"/>
       <w:bidi w:val="0"/>
       <w:spacing w:lineRule="auto" w:line="259" w:before="0" w:after="160"/>
       <w:jc w:val="left"/>
@@ -11066,6 +11260,7 @@
     <w:rsid w:val="005d6acf"/>
     <w:pPr>
       <w:widowControl/>
+      <w:suppressAutoHyphens w:val="true"/>
       <w:bidi w:val="0"/>
       <w:spacing w:lineRule="auto" w:line="240" w:before="0" w:after="0"/>
       <w:jc w:val="left"/>
@@ -11087,18 +11282,26 @@
     <w:rsid w:val="00e612e8"/>
     <w:pPr>
       <w:widowControl/>
+      <w:suppressAutoHyphens w:val="true"/>
       <w:bidi w:val="0"/>
       <w:spacing w:lineRule="auto" w:line="240" w:before="0" w:after="0"/>
       <w:jc w:val="left"/>
     </w:pPr>
     <w:rPr>
-      <w:rFonts w:eastAsia="" w:eastAsiaTheme="minorEastAsia" w:ascii="Calibri" w:hAnsi="Calibri" w:cs=""/>
+      <w:rFonts w:ascii="Calibri" w:hAnsi="Calibri" w:eastAsia="" w:cs="" w:eastAsiaTheme="minorEastAsia"/>
       <w:color w:val="auto"/>
       <w:kern w:val="0"/>
       <w:sz w:val="22"/>
       <w:szCs w:val="22"/>
       <w:lang w:val="en-US" w:eastAsia="en-US" w:bidi="ar-SA"/>
     </w:rPr>
+  </w:style>
+  <w:style w:type="paragraph" w:styleId="FrameContentsuser">
+    <w:name w:val="Frame Contents (user)"/>
+    <w:basedOn w:val="Normal"/>
+    <w:qFormat/>
+    <w:pPr/>
+    <w:rPr/>
   </w:style>
   <w:style w:type="paragraph" w:styleId="FrameContents">
     <w:name w:val="Frame Contents"/>
@@ -11320,35 +11523,4 @@
     </a:fmtScheme>
   </a:themeElements>
 </a:theme>
-</file>
-
-<file path=customXml/item1.xml><?xml version="1.0" encoding="utf-8"?>
-<b:Sources xmlns:b="http://schemas.openxmlformats.org/officeDocument/2006/bibliography" xmlns="http://schemas.openxmlformats.org/officeDocument/2006/bibliography" SelectedStyle="\APASixthEditionOfficeOnline.xsl" StyleName="APA" Version="6"/>
-</file>
-
-<file path=customXml/item2.xml><?xml version="1.0" encoding="utf-8"?>
-<CoverPageProperties xmlns="http://schemas.microsoft.com/office/2006/coverPageProps">
-  <PublishDate>2023-05-25T00:00:00</PublishDate>
-  <Abstract/>
-  <CompanyAddress/>
-  <CompanyPhone/>
-  <CompanyFax/>
-  <CompanyEmail/>
-</CoverPageProperties>
-</file>
-
-<file path=customXml/itemProps1.xml><?xml version="1.0" encoding="utf-8"?>
-<ds:datastoreItem xmlns:ds="http://schemas.openxmlformats.org/officeDocument/2006/customXml" ds:itemID="{F50A85BF-B382-4D9D-A713-DEB6F10340A2}">
-  <ds:schemaRefs>
-    <ds:schemaRef ds:uri="http://schemas.openxmlformats.org/officeDocument/2006/bibliography"/>
-  </ds:schemaRefs>
-</ds:datastoreItem>
-</file>
-
-<file path=customXml/itemProps2.xml><?xml version="1.0" encoding="utf-8"?>
-<ds:datastoreItem xmlns:ds="http://schemas.openxmlformats.org/officeDocument/2006/customXml" ds:itemID="{55AF091B-3C7A-41E3-B477-F2FDAA23CFDA}">
-  <ds:schemaRefs>
-    <ds:schemaRef ds:uri="http://schemas.microsoft.com/office/2006/coverPageProps"/>
-  </ds:schemaRefs>
-</ds:datastoreItem>
 </file>
</xml_diff>